<commit_message>
Fixed the new image logic
</commit_message>
<xml_diff>
--- a/template_practice.docx
+++ b/template_practice.docx
@@ -1629,7 +1629,56 @@
           <w:sz w:val="29"/>
           <w:szCs w:val="29"/>
         </w:rPr>
-        <w:t>layout_overview_image</w:t>
+        <w:t>layout_overview_top</w:t>
+      </w:r>
+      <w:proofErr w:type="spellEnd"/>
+      <w:r>
+        <w:rPr>
+          <w:rFonts w:ascii="Arial" w:eastAsia="Arial" w:hAnsi="Arial" w:cs="Arial"/>
+          <w:b/>
+          <w:bCs/>
+          <w:color w:val="437C81"/>
+          <w:sz w:val="29"/>
+          <w:szCs w:val="29"/>
+        </w:rPr>
+        <w:t>}}</w:t>
+      </w:r>
+    </w:p>
+    <w:p>
+      <w:pPr>
+        <w:spacing w:line="308" w:lineRule="auto"/>
+        <w:ind w:left="2800" w:right="2500" w:hanging="3384"/>
+        <w:rPr>
+          <w:rFonts w:ascii="Arial" w:eastAsia="Arial" w:hAnsi="Arial" w:cs="Arial"/>
+          <w:b/>
+          <w:bCs/>
+          <w:color w:val="437C81"/>
+          <w:sz w:val="29"/>
+          <w:szCs w:val="29"/>
+        </w:rPr>
+      </w:pPr>
+      <w:r>
+        <w:rPr>
+          <w:rFonts w:ascii="Arial" w:eastAsia="Arial" w:hAnsi="Arial" w:cs="Arial"/>
+          <w:b/>
+          <w:bCs/>
+          <w:color w:val="437C81"/>
+          <w:sz w:val="29"/>
+          <w:szCs w:val="29"/>
+        </w:rPr>
+        <w:t>{{</w:t>
+      </w:r>
+      <w:proofErr w:type="spellStart"/>
+      <w:r>
+        <w:rPr>
+          <w:rFonts w:ascii="Arial" w:eastAsia="Arial" w:hAnsi="Arial" w:cs="Arial"/>
+          <w:b/>
+          <w:bCs/>
+          <w:color w:val="437C81"/>
+          <w:sz w:val="29"/>
+          <w:szCs w:val="29"/>
+        </w:rPr>
+        <w:t>layout_overview_front</w:t>
       </w:r>
       <w:proofErr w:type="spellEnd"/>
       <w:r>

</xml_diff>